<commit_message>
Finish A01 and A02.
</commit_message>
<xml_diff>
--- a/A01/A01 - Delivery Form - Basic Performance Indices and Workloads.docx
+++ b/A01/A01 - Delivery Form - Basic Performance Indices and Workloads.docx
@@ -1,6 +1,6 @@
 
 <file path=word/document.xml><?xml version="1.0" encoding="utf-8"?>
-<w:document xmlns:wpc="http://schemas.microsoft.com/office/word/2010/wordprocessingCanvas" xmlns:cx="http://schemas.microsoft.com/office/drawing/2014/chartex" xmlns:cx1="http://schemas.microsoft.com/office/drawing/2015/9/8/chartex" xmlns:cx2="http://schemas.microsoft.com/office/drawing/2015/10/21/chartex" xmlns:cx3="http://schemas.microsoft.com/office/drawing/2016/5/9/chartex" xmlns:cx4="http://schemas.microsoft.com/office/drawing/2016/5/10/chartex" xmlns:cx5="http://schemas.microsoft.com/office/drawing/2016/5/11/chartex" xmlns:cx6="http://schemas.microsoft.com/office/drawing/2016/5/12/chartex" xmlns:cx7="http://schemas.microsoft.com/office/drawing/2016/5/13/chartex" xmlns:cx8="http://schemas.microsoft.com/office/drawing/2016/5/14/chartex" xmlns:mc="http://schemas.openxmlformats.org/markup-compatibility/2006" xmlns:aink="http://schemas.microsoft.com/office/drawing/2016/ink" xmlns:am3d="http://schemas.microsoft.com/office/drawing/2017/model3d" xmlns:o="urn:schemas-microsoft-com:office:office" xmlns:r="http://schemas.openxmlformats.org/officeDocument/2006/relationships" xmlns:m="http://schemas.openxmlformats.org/officeDocument/2006/math" xmlns:v="urn:schemas-microsoft-com:vml" xmlns:wp14="http://schemas.microsoft.com/office/word/2010/wordprocessingDrawing" xmlns:wp="http://schemas.openxmlformats.org/drawingml/2006/wordprocessingDrawing" xmlns:w10="urn:schemas-microsoft-com:office:word" xmlns:w="http://schemas.openxmlformats.org/wordprocessingml/2006/main" xmlns:w14="http://schemas.microsoft.com/office/word/2010/wordml" xmlns:w15="http://schemas.microsoft.com/office/word/2012/wordml" xmlns:w16cid="http://schemas.microsoft.com/office/word/2016/wordml/cid" xmlns:w16se="http://schemas.microsoft.com/office/word/2015/wordml/symex" xmlns:wpg="http://schemas.microsoft.com/office/word/2010/wordprocessingGroup" xmlns:wpi="http://schemas.microsoft.com/office/word/2010/wordprocessingInk" xmlns:wne="http://schemas.microsoft.com/office/word/2006/wordml" xmlns:wps="http://schemas.microsoft.com/office/word/2010/wordprocessingShape" mc:Ignorable="w14 w15 w16se w16cid wp14">
+<w:document xmlns:wpc="http://schemas.microsoft.com/office/word/2010/wordprocessingCanvas" xmlns:cx="http://schemas.microsoft.com/office/drawing/2014/chartex" xmlns:cx1="http://schemas.microsoft.com/office/drawing/2015/9/8/chartex" xmlns:cx2="http://schemas.microsoft.com/office/drawing/2015/10/21/chartex" xmlns:cx3="http://schemas.microsoft.com/office/drawing/2016/5/9/chartex" xmlns:cx4="http://schemas.microsoft.com/office/drawing/2016/5/10/chartex" xmlns:cx5="http://schemas.microsoft.com/office/drawing/2016/5/11/chartex" xmlns:cx6="http://schemas.microsoft.com/office/drawing/2016/5/12/chartex" xmlns:cx7="http://schemas.microsoft.com/office/drawing/2016/5/13/chartex" xmlns:cx8="http://schemas.microsoft.com/office/drawing/2016/5/14/chartex" xmlns:mc="http://schemas.openxmlformats.org/markup-compatibility/2006" xmlns:aink="http://schemas.microsoft.com/office/drawing/2016/ink" xmlns:am3d="http://schemas.microsoft.com/office/drawing/2017/model3d" xmlns:o="urn:schemas-microsoft-com:office:office" xmlns:oel="http://schemas.microsoft.com/office/2019/extlst" xmlns:r="http://schemas.openxmlformats.org/officeDocument/2006/relationships" xmlns:m="http://schemas.openxmlformats.org/officeDocument/2006/math" xmlns:v="urn:schemas-microsoft-com:vml" xmlns:wp14="http://schemas.microsoft.com/office/word/2010/wordprocessingDrawing" xmlns:wp="http://schemas.openxmlformats.org/drawingml/2006/wordprocessingDrawing" xmlns:w10="urn:schemas-microsoft-com:office:word" xmlns:w="http://schemas.openxmlformats.org/wordprocessingml/2006/main" xmlns:w14="http://schemas.microsoft.com/office/word/2010/wordml" xmlns:w15="http://schemas.microsoft.com/office/word/2012/wordml" xmlns:w16cex="http://schemas.microsoft.com/office/word/2018/wordml/cex" xmlns:w16cid="http://schemas.microsoft.com/office/word/2016/wordml/cid" xmlns:w16="http://schemas.microsoft.com/office/word/2018/wordml" xmlns:w16sdtdh="http://schemas.microsoft.com/office/word/2020/wordml/sdtdatahash" xmlns:w16se="http://schemas.microsoft.com/office/word/2015/wordml/symex" xmlns:wpg="http://schemas.microsoft.com/office/word/2010/wordprocessingGroup" xmlns:wpi="http://schemas.microsoft.com/office/word/2010/wordprocessingInk" xmlns:wne="http://schemas.microsoft.com/office/word/2006/wordml" xmlns:wps="http://schemas.microsoft.com/office/word/2010/wordprocessingShape" mc:Ignorable="w14 w15 w16se w16cid w16 w16cex w16sdtdh wp14">
   <w:body>
     <w:p>
       <w:pPr>
@@ -52,21 +52,7 @@
         <w:rPr>
           <w:lang w:val="en-US"/>
         </w:rPr>
-        <w:t xml:space="preserve"> this assignment evaluated for the in-class exam, please upload on </w:t>
-      </w:r>
-      <w:proofErr w:type="spellStart"/>
-      <w:r>
-        <w:rPr>
-          <w:lang w:val="en-US"/>
-        </w:rPr>
-        <w:t>WeBeep</w:t>
-      </w:r>
-      <w:proofErr w:type="spellEnd"/>
-      <w:r>
-        <w:rPr>
-          <w:lang w:val="en-US"/>
-        </w:rPr>
-        <w:t xml:space="preserve"> </w:t>
+        <w:t xml:space="preserve"> this assignment evaluated for the in-class exam, please upload on WeBeep </w:t>
       </w:r>
       <w:r>
         <w:rPr>
@@ -84,7 +70,7 @@
     </w:p>
     <w:p>
       <w:pPr>
-        <w:pStyle w:val="ListParagraph"/>
+        <w:pStyle w:val="Paragrafoelenco"/>
         <w:numPr>
           <w:ilvl w:val="0"/>
           <w:numId w:val="4"/>
@@ -108,7 +94,7 @@
     </w:p>
     <w:p>
       <w:pPr>
-        <w:pStyle w:val="ListParagraph"/>
+        <w:pStyle w:val="Paragrafoelenco"/>
         <w:numPr>
           <w:ilvl w:val="0"/>
           <w:numId w:val="4"/>
@@ -158,7 +144,7 @@
     </w:p>
     <w:tbl>
       <w:tblPr>
-        <w:tblStyle w:val="TableGrid"/>
+        <w:tblStyle w:val="Grigliatabella"/>
         <w:tblW w:w="0" w:type="auto"/>
         <w:tblLook w:val="04A0" w:firstRow="1" w:lastRow="0" w:firstColumn="1" w:lastColumn="0" w:noHBand="0" w:noVBand="1"/>
       </w:tblPr>
@@ -197,6 +183,12 @@
                 <w:lang w:val="en-US"/>
               </w:rPr>
             </w:pPr>
+            <w:r>
+              <w:rPr>
+                <w:lang w:val="en-US"/>
+              </w:rPr>
+              <w:t>Siriani Mattia</w:t>
+            </w:r>
           </w:p>
         </w:tc>
       </w:tr>
@@ -216,21 +208,7 @@
               <w:rPr>
                 <w:lang w:val="en-US"/>
               </w:rPr>
-              <w:t>Student ID (</w:t>
-            </w:r>
-            <w:proofErr w:type="spellStart"/>
-            <w:r>
-              <w:rPr>
-                <w:lang w:val="en-US"/>
-              </w:rPr>
-              <w:t>codice</w:t>
-            </w:r>
-            <w:proofErr w:type="spellEnd"/>
-            <w:r>
-              <w:rPr>
-                <w:lang w:val="en-US"/>
-              </w:rPr>
-              <w:t xml:space="preserve"> persona)</w:t>
+              <w:t>Student ID (codice persona)</w:t>
             </w:r>
           </w:p>
         </w:tc>
@@ -244,6 +222,12 @@
                 <w:lang w:val="en-US"/>
               </w:rPr>
             </w:pPr>
+            <w:r>
+              <w:rPr>
+                <w:lang w:val="en-US"/>
+              </w:rPr>
+              <w:t>10571322</w:t>
+            </w:r>
           </w:p>
         </w:tc>
       </w:tr>
@@ -283,6 +267,12 @@
                 <w:lang w:val="en-US"/>
               </w:rPr>
             </w:pPr>
+            <w:r>
+              <w:rPr>
+                <w:lang w:val="en-US"/>
+              </w:rPr>
+              <w:t>76344801</w:t>
+            </w:r>
           </w:p>
         </w:tc>
       </w:tr>
@@ -349,6 +339,12 @@
                 <w:lang w:val="en-US"/>
               </w:rPr>
             </w:pPr>
+            <w:r>
+              <w:rPr>
+                <w:lang w:val="en-US"/>
+              </w:rPr>
+              <w:t>0.5040</w:t>
+            </w:r>
           </w:p>
         </w:tc>
       </w:tr>
@@ -394,6 +390,12 @@
                 <w:lang w:val="en-US"/>
               </w:rPr>
             </w:pPr>
+            <w:r>
+              <w:rPr>
+                <w:lang w:val="en-US"/>
+              </w:rPr>
+              <w:t>1.9617 sec</w:t>
+            </w:r>
           </w:p>
         </w:tc>
       </w:tr>
@@ -439,6 +441,12 @@
                 <w:lang w:val="en-US"/>
               </w:rPr>
             </w:pPr>
+            <w:r>
+              <w:rPr>
+                <w:lang w:val="en-US"/>
+              </w:rPr>
+              <w:t>1784.6 sec</w:t>
+            </w:r>
           </w:p>
         </w:tc>
       </w:tr>
@@ -484,6 +492,12 @@
                 <w:lang w:val="en-US"/>
               </w:rPr>
             </w:pPr>
+            <w:r>
+              <w:rPr>
+                <w:lang w:val="en-US"/>
+              </w:rPr>
+              <w:t>0.8986</w:t>
+            </w:r>
           </w:p>
         </w:tc>
       </w:tr>
@@ -529,6 +543,12 @@
                 <w:lang w:val="en-US"/>
               </w:rPr>
             </w:pPr>
+            <w:r>
+              <w:rPr>
+                <w:lang w:val="en-US"/>
+              </w:rPr>
+              <w:t>12975 sec</w:t>
+            </w:r>
           </w:p>
         </w:tc>
       </w:tr>
@@ -574,6 +594,12 @@
                 <w:lang w:val="en-US"/>
               </w:rPr>
             </w:pPr>
+            <w:r>
+              <w:rPr>
+                <w:lang w:val="en-US"/>
+              </w:rPr>
+              <w:t>1.7829 sec</w:t>
+            </w:r>
           </w:p>
         </w:tc>
       </w:tr>
@@ -619,6 +645,12 @@
                 <w:lang w:val="en-US"/>
               </w:rPr>
             </w:pPr>
+            <w:r>
+              <w:rPr>
+                <w:lang w:val="en-US"/>
+              </w:rPr>
+              <w:t>6.5330</w:t>
+            </w:r>
           </w:p>
         </w:tc>
       </w:tr>
@@ -664,6 +696,12 @@
                 <w:lang w:val="en-US"/>
               </w:rPr>
             </w:pPr>
+            <w:r>
+              <w:rPr>
+                <w:lang w:val="en-US"/>
+              </w:rPr>
+              <w:t>12.962 sec</w:t>
+            </w:r>
           </w:p>
         </w:tc>
       </w:tr>
@@ -729,6 +767,12 @@
                 <w:lang w:val="en-US"/>
               </w:rPr>
             </w:pPr>
+            <w:r>
+              <w:rPr>
+                <w:lang w:val="en-US"/>
+              </w:rPr>
+              <w:t>0.1014</w:t>
+            </w:r>
           </w:p>
         </w:tc>
       </w:tr>
@@ -807,6 +851,12 @@
                 <w:lang w:val="en-US"/>
               </w:rPr>
             </w:pPr>
+            <w:r>
+              <w:rPr>
+                <w:lang w:val="en-US"/>
+              </w:rPr>
+              <w:t>0.0986</w:t>
+            </w:r>
           </w:p>
         </w:tc>
       </w:tr>
@@ -885,6 +935,12 @@
                 <w:lang w:val="en-US"/>
               </w:rPr>
             </w:pPr>
+            <w:r>
+              <w:rPr>
+                <w:lang w:val="en-US"/>
+              </w:rPr>
+              <w:t>0.1134</w:t>
+            </w:r>
           </w:p>
         </w:tc>
       </w:tr>
@@ -963,6 +1019,12 @@
                 <w:lang w:val="en-US"/>
               </w:rPr>
             </w:pPr>
+            <w:r>
+              <w:rPr>
+                <w:lang w:val="en-US"/>
+              </w:rPr>
+              <w:t>0.0930</w:t>
+            </w:r>
           </w:p>
         </w:tc>
       </w:tr>
@@ -1038,6 +1100,12 @@
                 <w:lang w:val="en-US"/>
               </w:rPr>
             </w:pPr>
+            <w:r>
+              <w:rPr>
+                <w:lang w:val="en-US"/>
+              </w:rPr>
+              <w:t>0.0440</w:t>
+            </w:r>
           </w:p>
         </w:tc>
       </w:tr>
@@ -1104,6 +1172,12 @@
                 <w:lang w:val="en-US"/>
               </w:rPr>
             </w:pPr>
+            <w:r>
+              <w:rPr>
+                <w:lang w:val="en-US"/>
+              </w:rPr>
+              <w:t>0.2847</w:t>
+            </w:r>
           </w:p>
         </w:tc>
       </w:tr>
@@ -1184,6 +1258,12 @@
                 <w:lang w:val="en-US"/>
               </w:rPr>
             </w:pPr>
+            <w:r>
+              <w:rPr>
+                <w:lang w:val="en-US"/>
+              </w:rPr>
+              <w:t>0.5085</w:t>
+            </w:r>
           </w:p>
         </w:tc>
       </w:tr>
@@ -1211,7 +1291,7 @@
                 <w:sz w:val="32"/>
                 <w:lang w:val="en-US"/>
               </w:rPr>
-              <w:t>A</w:t>
+              <w:t>Apache</w:t>
             </w:r>
             <w:r>
               <w:rPr>
@@ -1219,18 +1299,8 @@
                 <w:sz w:val="32"/>
                 <w:lang w:val="en-US"/>
               </w:rPr>
-              <w:t>pache</w:t>
-            </w:r>
-            <w:r>
-              <w:rPr>
-                <w:rFonts w:ascii="Courier" w:hAnsi="Courier"/>
-                <w:sz w:val="32"/>
-                <w:lang w:val="en-US"/>
-              </w:rPr>
               <w:t>2</w:t>
             </w:r>
-            <w:bookmarkStart w:id="0" w:name="_GoBack"/>
-            <w:bookmarkEnd w:id="0"/>
             <w:r>
               <w:rPr>
                 <w:rFonts w:ascii="Courier" w:hAnsi="Courier"/>
@@ -1275,6 +1345,12 @@
                 <w:lang w:val="en-US"/>
               </w:rPr>
             </w:pPr>
+            <w:r>
+              <w:rPr>
+                <w:lang w:val="en-US"/>
+              </w:rPr>
+              <w:t>0.5293</w:t>
+            </w:r>
           </w:p>
         </w:tc>
       </w:tr>
@@ -1320,6 +1396,12 @@
                 <w:lang w:val="en-US"/>
               </w:rPr>
             </w:pPr>
+            <w:r>
+              <w:rPr>
+                <w:lang w:val="en-US"/>
+              </w:rPr>
+              <w:t>1.8473 sec</w:t>
+            </w:r>
           </w:p>
         </w:tc>
       </w:tr>
@@ -1365,6 +1447,12 @@
                 <w:lang w:val="en-US"/>
               </w:rPr>
             </w:pPr>
+            <w:r>
+              <w:rPr>
+                <w:lang w:val="en-US"/>
+              </w:rPr>
+              <w:t>1784.6 sec</w:t>
+            </w:r>
           </w:p>
         </w:tc>
       </w:tr>
@@ -1410,6 +1498,12 @@
                 <w:lang w:val="en-US"/>
               </w:rPr>
             </w:pPr>
+            <w:r>
+              <w:rPr>
+                <w:lang w:val="en-US"/>
+              </w:rPr>
+              <w:t>0.9437</w:t>
+            </w:r>
           </w:p>
         </w:tc>
       </w:tr>
@@ -1455,6 +1549,12 @@
                 <w:lang w:val="en-US"/>
               </w:rPr>
             </w:pPr>
+            <w:r>
+              <w:rPr>
+                <w:lang w:val="en-US"/>
+              </w:rPr>
+              <w:t>39063 sec</w:t>
+            </w:r>
           </w:p>
         </w:tc>
       </w:tr>
@@ -1500,6 +1600,12 @@
                 <w:lang w:val="en-US"/>
               </w:rPr>
             </w:pPr>
+            <w:r>
+              <w:rPr>
+                <w:lang w:val="en-US"/>
+              </w:rPr>
+              <w:t>1.7829 sec</w:t>
+            </w:r>
           </w:p>
         </w:tc>
       </w:tr>
@@ -1545,6 +1651,12 @@
                 <w:lang w:val="en-US"/>
               </w:rPr>
             </w:pPr>
+            <w:r>
+              <w:rPr>
+                <w:lang w:val="en-US"/>
+              </w:rPr>
+              <w:t>20.6556</w:t>
+            </w:r>
           </w:p>
         </w:tc>
       </w:tr>
@@ -1590,6 +1702,12 @@
                 <w:lang w:val="en-US"/>
               </w:rPr>
             </w:pPr>
+            <w:r>
+              <w:rPr>
+                <w:lang w:val="en-US"/>
+              </w:rPr>
+              <w:t>39.024 sec</w:t>
+            </w:r>
           </w:p>
         </w:tc>
       </w:tr>
@@ -1655,6 +1773,12 @@
                 <w:lang w:val="en-US"/>
               </w:rPr>
             </w:pPr>
+            <w:r>
+              <w:rPr>
+                <w:lang w:val="en-US"/>
+              </w:rPr>
+              <w:t>0.0563</w:t>
+            </w:r>
           </w:p>
         </w:tc>
       </w:tr>
@@ -1733,6 +1857,12 @@
                 <w:lang w:val="en-US"/>
               </w:rPr>
             </w:pPr>
+            <w:r>
+              <w:rPr>
+                <w:lang w:val="en-US"/>
+              </w:rPr>
+              <w:t>0.0217</w:t>
+            </w:r>
           </w:p>
         </w:tc>
       </w:tr>
@@ -1811,6 +1941,12 @@
                 <w:lang w:val="en-US"/>
               </w:rPr>
             </w:pPr>
+            <w:r>
+              <w:rPr>
+                <w:lang w:val="en-US"/>
+              </w:rPr>
+              <w:t>0.0169</w:t>
+            </w:r>
           </w:p>
         </w:tc>
       </w:tr>
@@ -1889,6 +2025,12 @@
                 <w:lang w:val="en-US"/>
               </w:rPr>
             </w:pPr>
+            <w:r>
+              <w:rPr>
+                <w:lang w:val="en-US"/>
+              </w:rPr>
+              <w:t>0.0099</w:t>
+            </w:r>
           </w:p>
         </w:tc>
       </w:tr>
@@ -1964,6 +2106,12 @@
                 <w:lang w:val="en-US"/>
               </w:rPr>
             </w:pPr>
+            <w:r>
+              <w:rPr>
+                <w:lang w:val="en-US"/>
+              </w:rPr>
+              <w:t>0.0210</w:t>
+            </w:r>
           </w:p>
         </w:tc>
       </w:tr>
@@ -2030,6 +2178,12 @@
                 <w:lang w:val="en-US"/>
               </w:rPr>
             </w:pPr>
+            <w:r>
+              <w:rPr>
+                <w:lang w:val="en-US"/>
+              </w:rPr>
+              <w:t>0.0549</w:t>
+            </w:r>
           </w:p>
         </w:tc>
       </w:tr>
@@ -2110,6 +2264,12 @@
                 <w:lang w:val="en-US"/>
               </w:rPr>
             </w:pPr>
+            <w:r>
+              <w:rPr>
+                <w:lang w:val="en-US"/>
+              </w:rPr>
+              <w:t>0.0949</w:t>
+            </w:r>
           </w:p>
         </w:tc>
       </w:tr>
@@ -2132,7 +2292,7 @@
 </file>
 
 <file path=word/endnotes.xml><?xml version="1.0" encoding="utf-8"?>
-<w:endnotes xmlns:wpc="http://schemas.microsoft.com/office/word/2010/wordprocessingCanvas" xmlns:cx="http://schemas.microsoft.com/office/drawing/2014/chartex" xmlns:cx1="http://schemas.microsoft.com/office/drawing/2015/9/8/chartex" xmlns:cx2="http://schemas.microsoft.com/office/drawing/2015/10/21/chartex" xmlns:cx3="http://schemas.microsoft.com/office/drawing/2016/5/9/chartex" xmlns:cx4="http://schemas.microsoft.com/office/drawing/2016/5/10/chartex" xmlns:cx5="http://schemas.microsoft.com/office/drawing/2016/5/11/chartex" xmlns:cx6="http://schemas.microsoft.com/office/drawing/2016/5/12/chartex" xmlns:cx7="http://schemas.microsoft.com/office/drawing/2016/5/13/chartex" xmlns:cx8="http://schemas.microsoft.com/office/drawing/2016/5/14/chartex" xmlns:mc="http://schemas.openxmlformats.org/markup-compatibility/2006" xmlns:aink="http://schemas.microsoft.com/office/drawing/2016/ink" xmlns:am3d="http://schemas.microsoft.com/office/drawing/2017/model3d" xmlns:o="urn:schemas-microsoft-com:office:office" xmlns:r="http://schemas.openxmlformats.org/officeDocument/2006/relationships" xmlns:m="http://schemas.openxmlformats.org/officeDocument/2006/math" xmlns:v="urn:schemas-microsoft-com:vml" xmlns:wp14="http://schemas.microsoft.com/office/word/2010/wordprocessingDrawing" xmlns:wp="http://schemas.openxmlformats.org/drawingml/2006/wordprocessingDrawing" xmlns:w10="urn:schemas-microsoft-com:office:word" xmlns:w="http://schemas.openxmlformats.org/wordprocessingml/2006/main" xmlns:w14="http://schemas.microsoft.com/office/word/2010/wordml" xmlns:w15="http://schemas.microsoft.com/office/word/2012/wordml" xmlns:w16cid="http://schemas.microsoft.com/office/word/2016/wordml/cid" xmlns:w16se="http://schemas.microsoft.com/office/word/2015/wordml/symex" xmlns:wpg="http://schemas.microsoft.com/office/word/2010/wordprocessingGroup" xmlns:wpi="http://schemas.microsoft.com/office/word/2010/wordprocessingInk" xmlns:wne="http://schemas.microsoft.com/office/word/2006/wordml" xmlns:wps="http://schemas.microsoft.com/office/word/2010/wordprocessingShape" mc:Ignorable="w14 w15 w16se w16cid wp14">
+<w:endnotes xmlns:wpc="http://schemas.microsoft.com/office/word/2010/wordprocessingCanvas" xmlns:cx="http://schemas.microsoft.com/office/drawing/2014/chartex" xmlns:cx1="http://schemas.microsoft.com/office/drawing/2015/9/8/chartex" xmlns:cx2="http://schemas.microsoft.com/office/drawing/2015/10/21/chartex" xmlns:cx3="http://schemas.microsoft.com/office/drawing/2016/5/9/chartex" xmlns:cx4="http://schemas.microsoft.com/office/drawing/2016/5/10/chartex" xmlns:cx5="http://schemas.microsoft.com/office/drawing/2016/5/11/chartex" xmlns:cx6="http://schemas.microsoft.com/office/drawing/2016/5/12/chartex" xmlns:cx7="http://schemas.microsoft.com/office/drawing/2016/5/13/chartex" xmlns:cx8="http://schemas.microsoft.com/office/drawing/2016/5/14/chartex" xmlns:mc="http://schemas.openxmlformats.org/markup-compatibility/2006" xmlns:aink="http://schemas.microsoft.com/office/drawing/2016/ink" xmlns:am3d="http://schemas.microsoft.com/office/drawing/2017/model3d" xmlns:o="urn:schemas-microsoft-com:office:office" xmlns:oel="http://schemas.microsoft.com/office/2019/extlst" xmlns:r="http://schemas.openxmlformats.org/officeDocument/2006/relationships" xmlns:m="http://schemas.openxmlformats.org/officeDocument/2006/math" xmlns:v="urn:schemas-microsoft-com:vml" xmlns:wp14="http://schemas.microsoft.com/office/word/2010/wordprocessingDrawing" xmlns:wp="http://schemas.openxmlformats.org/drawingml/2006/wordprocessingDrawing" xmlns:w10="urn:schemas-microsoft-com:office:word" xmlns:w="http://schemas.openxmlformats.org/wordprocessingml/2006/main" xmlns:w14="http://schemas.microsoft.com/office/word/2010/wordml" xmlns:w15="http://schemas.microsoft.com/office/word/2012/wordml" xmlns:w16cex="http://schemas.microsoft.com/office/word/2018/wordml/cex" xmlns:w16cid="http://schemas.microsoft.com/office/word/2016/wordml/cid" xmlns:w16="http://schemas.microsoft.com/office/word/2018/wordml" xmlns:w16sdtdh="http://schemas.microsoft.com/office/word/2020/wordml/sdtdatahash" xmlns:w16se="http://schemas.microsoft.com/office/word/2015/wordml/symex" xmlns:wpg="http://schemas.microsoft.com/office/word/2010/wordprocessingGroup" xmlns:wpi="http://schemas.microsoft.com/office/word/2010/wordprocessingInk" xmlns:wne="http://schemas.microsoft.com/office/word/2006/wordml" xmlns:wps="http://schemas.microsoft.com/office/word/2010/wordprocessingShape" mc:Ignorable="w14 w15 w16se w16cid w16 w16cex w16sdtdh wp14">
   <w:endnote w:type="separator" w:id="-1">
     <w:p>
       <w:r>
@@ -2151,7 +2311,7 @@
 </file>
 
 <file path=word/footnotes.xml><?xml version="1.0" encoding="utf-8"?>
-<w:footnotes xmlns:wpc="http://schemas.microsoft.com/office/word/2010/wordprocessingCanvas" xmlns:cx="http://schemas.microsoft.com/office/drawing/2014/chartex" xmlns:cx1="http://schemas.microsoft.com/office/drawing/2015/9/8/chartex" xmlns:cx2="http://schemas.microsoft.com/office/drawing/2015/10/21/chartex" xmlns:cx3="http://schemas.microsoft.com/office/drawing/2016/5/9/chartex" xmlns:cx4="http://schemas.microsoft.com/office/drawing/2016/5/10/chartex" xmlns:cx5="http://schemas.microsoft.com/office/drawing/2016/5/11/chartex" xmlns:cx6="http://schemas.microsoft.com/office/drawing/2016/5/12/chartex" xmlns:cx7="http://schemas.microsoft.com/office/drawing/2016/5/13/chartex" xmlns:cx8="http://schemas.microsoft.com/office/drawing/2016/5/14/chartex" xmlns:mc="http://schemas.openxmlformats.org/markup-compatibility/2006" xmlns:aink="http://schemas.microsoft.com/office/drawing/2016/ink" xmlns:am3d="http://schemas.microsoft.com/office/drawing/2017/model3d" xmlns:o="urn:schemas-microsoft-com:office:office" xmlns:r="http://schemas.openxmlformats.org/officeDocument/2006/relationships" xmlns:m="http://schemas.openxmlformats.org/officeDocument/2006/math" xmlns:v="urn:schemas-microsoft-com:vml" xmlns:wp14="http://schemas.microsoft.com/office/word/2010/wordprocessingDrawing" xmlns:wp="http://schemas.openxmlformats.org/drawingml/2006/wordprocessingDrawing" xmlns:w10="urn:schemas-microsoft-com:office:word" xmlns:w="http://schemas.openxmlformats.org/wordprocessingml/2006/main" xmlns:w14="http://schemas.microsoft.com/office/word/2010/wordml" xmlns:w15="http://schemas.microsoft.com/office/word/2012/wordml" xmlns:w16cid="http://schemas.microsoft.com/office/word/2016/wordml/cid" xmlns:w16se="http://schemas.microsoft.com/office/word/2015/wordml/symex" xmlns:wpg="http://schemas.microsoft.com/office/word/2010/wordprocessingGroup" xmlns:wpi="http://schemas.microsoft.com/office/word/2010/wordprocessingInk" xmlns:wne="http://schemas.microsoft.com/office/word/2006/wordml" xmlns:wps="http://schemas.microsoft.com/office/word/2010/wordprocessingShape" mc:Ignorable="w14 w15 w16se w16cid wp14">
+<w:footnotes xmlns:wpc="http://schemas.microsoft.com/office/word/2010/wordprocessingCanvas" xmlns:cx="http://schemas.microsoft.com/office/drawing/2014/chartex" xmlns:cx1="http://schemas.microsoft.com/office/drawing/2015/9/8/chartex" xmlns:cx2="http://schemas.microsoft.com/office/drawing/2015/10/21/chartex" xmlns:cx3="http://schemas.microsoft.com/office/drawing/2016/5/9/chartex" xmlns:cx4="http://schemas.microsoft.com/office/drawing/2016/5/10/chartex" xmlns:cx5="http://schemas.microsoft.com/office/drawing/2016/5/11/chartex" xmlns:cx6="http://schemas.microsoft.com/office/drawing/2016/5/12/chartex" xmlns:cx7="http://schemas.microsoft.com/office/drawing/2016/5/13/chartex" xmlns:cx8="http://schemas.microsoft.com/office/drawing/2016/5/14/chartex" xmlns:mc="http://schemas.openxmlformats.org/markup-compatibility/2006" xmlns:aink="http://schemas.microsoft.com/office/drawing/2016/ink" xmlns:am3d="http://schemas.microsoft.com/office/drawing/2017/model3d" xmlns:o="urn:schemas-microsoft-com:office:office" xmlns:oel="http://schemas.microsoft.com/office/2019/extlst" xmlns:r="http://schemas.openxmlformats.org/officeDocument/2006/relationships" xmlns:m="http://schemas.openxmlformats.org/officeDocument/2006/math" xmlns:v="urn:schemas-microsoft-com:vml" xmlns:wp14="http://schemas.microsoft.com/office/word/2010/wordprocessingDrawing" xmlns:wp="http://schemas.openxmlformats.org/drawingml/2006/wordprocessingDrawing" xmlns:w10="urn:schemas-microsoft-com:office:word" xmlns:w="http://schemas.openxmlformats.org/wordprocessingml/2006/main" xmlns:w14="http://schemas.microsoft.com/office/word/2010/wordml" xmlns:w15="http://schemas.microsoft.com/office/word/2012/wordml" xmlns:w16cex="http://schemas.microsoft.com/office/word/2018/wordml/cex" xmlns:w16cid="http://schemas.microsoft.com/office/word/2016/wordml/cid" xmlns:w16="http://schemas.microsoft.com/office/word/2018/wordml" xmlns:w16sdtdh="http://schemas.microsoft.com/office/word/2020/wordml/sdtdatahash" xmlns:w16se="http://schemas.microsoft.com/office/word/2015/wordml/symex" xmlns:wpg="http://schemas.microsoft.com/office/word/2010/wordprocessingGroup" xmlns:wpi="http://schemas.microsoft.com/office/word/2010/wordprocessingInk" xmlns:wne="http://schemas.microsoft.com/office/word/2006/wordml" xmlns:wps="http://schemas.microsoft.com/office/word/2010/wordprocessingShape" mc:Ignorable="w14 w15 w16se w16cid w16 w16cex w16sdtdh wp14">
   <w:footnote w:type="separator" w:id="-1">
     <w:p>
       <w:r>
@@ -2170,7 +2330,7 @@
 </file>
 
 <file path=word/numbering.xml><?xml version="1.0" encoding="utf-8"?>
-<w:numbering xmlns:wpc="http://schemas.microsoft.com/office/word/2010/wordprocessingCanvas" xmlns:cx="http://schemas.microsoft.com/office/drawing/2014/chartex" xmlns:cx1="http://schemas.microsoft.com/office/drawing/2015/9/8/chartex" xmlns:cx2="http://schemas.microsoft.com/office/drawing/2015/10/21/chartex" xmlns:cx3="http://schemas.microsoft.com/office/drawing/2016/5/9/chartex" xmlns:cx4="http://schemas.microsoft.com/office/drawing/2016/5/10/chartex" xmlns:cx5="http://schemas.microsoft.com/office/drawing/2016/5/11/chartex" xmlns:cx6="http://schemas.microsoft.com/office/drawing/2016/5/12/chartex" xmlns:cx7="http://schemas.microsoft.com/office/drawing/2016/5/13/chartex" xmlns:cx8="http://schemas.microsoft.com/office/drawing/2016/5/14/chartex" xmlns:mc="http://schemas.openxmlformats.org/markup-compatibility/2006" xmlns:aink="http://schemas.microsoft.com/office/drawing/2016/ink" xmlns:am3d="http://schemas.microsoft.com/office/drawing/2017/model3d" xmlns:o="urn:schemas-microsoft-com:office:office" xmlns:r="http://schemas.openxmlformats.org/officeDocument/2006/relationships" xmlns:m="http://schemas.openxmlformats.org/officeDocument/2006/math" xmlns:v="urn:schemas-microsoft-com:vml" xmlns:wp14="http://schemas.microsoft.com/office/word/2010/wordprocessingDrawing" xmlns:wp="http://schemas.openxmlformats.org/drawingml/2006/wordprocessingDrawing" xmlns:w10="urn:schemas-microsoft-com:office:word" xmlns:w="http://schemas.openxmlformats.org/wordprocessingml/2006/main" xmlns:w14="http://schemas.microsoft.com/office/word/2010/wordml" xmlns:w15="http://schemas.microsoft.com/office/word/2012/wordml" xmlns:w16cid="http://schemas.microsoft.com/office/word/2016/wordml/cid" xmlns:w16se="http://schemas.microsoft.com/office/word/2015/wordml/symex" xmlns:wpg="http://schemas.microsoft.com/office/word/2010/wordprocessingGroup" xmlns:wpi="http://schemas.microsoft.com/office/word/2010/wordprocessingInk" xmlns:wne="http://schemas.microsoft.com/office/word/2006/wordml" xmlns:wps="http://schemas.microsoft.com/office/word/2010/wordprocessingShape" mc:Ignorable="w14 w15 w16se w16cid wp14">
+<w:numbering xmlns:wpc="http://schemas.microsoft.com/office/word/2010/wordprocessingCanvas" xmlns:cx="http://schemas.microsoft.com/office/drawing/2014/chartex" xmlns:cx1="http://schemas.microsoft.com/office/drawing/2015/9/8/chartex" xmlns:cx2="http://schemas.microsoft.com/office/drawing/2015/10/21/chartex" xmlns:cx3="http://schemas.microsoft.com/office/drawing/2016/5/9/chartex" xmlns:cx4="http://schemas.microsoft.com/office/drawing/2016/5/10/chartex" xmlns:cx5="http://schemas.microsoft.com/office/drawing/2016/5/11/chartex" xmlns:cx6="http://schemas.microsoft.com/office/drawing/2016/5/12/chartex" xmlns:cx7="http://schemas.microsoft.com/office/drawing/2016/5/13/chartex" xmlns:cx8="http://schemas.microsoft.com/office/drawing/2016/5/14/chartex" xmlns:mc="http://schemas.openxmlformats.org/markup-compatibility/2006" xmlns:aink="http://schemas.microsoft.com/office/drawing/2016/ink" xmlns:am3d="http://schemas.microsoft.com/office/drawing/2017/model3d" xmlns:o="urn:schemas-microsoft-com:office:office" xmlns:oel="http://schemas.microsoft.com/office/2019/extlst" xmlns:r="http://schemas.openxmlformats.org/officeDocument/2006/relationships" xmlns:m="http://schemas.openxmlformats.org/officeDocument/2006/math" xmlns:v="urn:schemas-microsoft-com:vml" xmlns:wp14="http://schemas.microsoft.com/office/word/2010/wordprocessingDrawing" xmlns:wp="http://schemas.openxmlformats.org/drawingml/2006/wordprocessingDrawing" xmlns:w10="urn:schemas-microsoft-com:office:word" xmlns:w="http://schemas.openxmlformats.org/wordprocessingml/2006/main" xmlns:w14="http://schemas.microsoft.com/office/word/2010/wordml" xmlns:w15="http://schemas.microsoft.com/office/word/2012/wordml" xmlns:w16cex="http://schemas.microsoft.com/office/word/2018/wordml/cex" xmlns:w16cid="http://schemas.microsoft.com/office/word/2016/wordml/cid" xmlns:w16="http://schemas.microsoft.com/office/word/2018/wordml" xmlns:w16sdtdh="http://schemas.microsoft.com/office/word/2020/wordml/sdtdatahash" xmlns:w16se="http://schemas.microsoft.com/office/word/2015/wordml/symex" xmlns:wpg="http://schemas.microsoft.com/office/word/2010/wordprocessingGroup" xmlns:wpi="http://schemas.microsoft.com/office/word/2010/wordprocessingInk" xmlns:wne="http://schemas.microsoft.com/office/word/2006/wordml" xmlns:wps="http://schemas.microsoft.com/office/word/2010/wordprocessingShape" mc:Ignorable="w14 w15 w16se w16cid w16 w16cex w16sdtdh wp14">
   <w:abstractNum w:abstractNumId="0" w15:restartNumberingAfterBreak="0">
     <w:nsid w:val="0E4640D4"/>
     <w:multiLevelType w:val="hybridMultilevel"/>
@@ -2622,23 +2782,23 @@
       </w:rPr>
     </w:lvl>
   </w:abstractNum>
-  <w:num w:numId="1">
+  <w:num w:numId="1" w16cid:durableId="997030058">
     <w:abstractNumId w:val="0"/>
   </w:num>
-  <w:num w:numId="2">
+  <w:num w:numId="2" w16cid:durableId="838227481">
     <w:abstractNumId w:val="2"/>
   </w:num>
-  <w:num w:numId="3">
+  <w:num w:numId="3" w16cid:durableId="168177347">
     <w:abstractNumId w:val="1"/>
   </w:num>
-  <w:num w:numId="4">
+  <w:num w:numId="4" w16cid:durableId="364991135">
     <w:abstractNumId w:val="3"/>
   </w:num>
 </w:numbering>
 </file>
 
 <file path=word/styles.xml><?xml version="1.0" encoding="utf-8"?>
-<w:styles xmlns:mc="http://schemas.openxmlformats.org/markup-compatibility/2006" xmlns:r="http://schemas.openxmlformats.org/officeDocument/2006/relationships" xmlns:w="http://schemas.openxmlformats.org/wordprocessingml/2006/main" xmlns:w14="http://schemas.microsoft.com/office/word/2010/wordml" xmlns:w15="http://schemas.microsoft.com/office/word/2012/wordml" xmlns:w16cid="http://schemas.microsoft.com/office/word/2016/wordml/cid" xmlns:w16se="http://schemas.microsoft.com/office/word/2015/wordml/symex" mc:Ignorable="w14 w15 w16se w16cid">
+<w:styles xmlns:mc="http://schemas.openxmlformats.org/markup-compatibility/2006" xmlns:r="http://schemas.openxmlformats.org/officeDocument/2006/relationships" xmlns:w="http://schemas.openxmlformats.org/wordprocessingml/2006/main" xmlns:w14="http://schemas.microsoft.com/office/word/2010/wordml" xmlns:w15="http://schemas.microsoft.com/office/word/2012/wordml" xmlns:w16cex="http://schemas.microsoft.com/office/word/2018/wordml/cex" xmlns:w16cid="http://schemas.microsoft.com/office/word/2016/wordml/cid" xmlns:w16="http://schemas.microsoft.com/office/word/2018/wordml" xmlns:w16sdtdh="http://schemas.microsoft.com/office/word/2020/wordml/sdtdatahash" xmlns:w16se="http://schemas.microsoft.com/office/word/2015/wordml/symex" mc:Ignorable="w14 w15 w16se w16cid w16 w16cex w16sdtdh">
   <w:docDefaults>
     <w:rPrDefault>
       <w:rPr>
@@ -2650,7 +2810,7 @@
     </w:rPrDefault>
     <w:pPrDefault/>
   </w:docDefaults>
-  <w:latentStyles w:defLockedState="0" w:defUIPriority="99" w:defSemiHidden="0" w:defUnhideWhenUsed="0" w:defQFormat="0" w:count="375">
+  <w:latentStyles w:defLockedState="0" w:defUIPriority="99" w:defSemiHidden="0" w:defUnhideWhenUsed="0" w:defQFormat="0" w:count="376">
     <w:lsdException w:name="Normal" w:uiPriority="0" w:qFormat="1"/>
     <w:lsdException w:name="heading 1" w:uiPriority="9" w:qFormat="1"/>
     <w:lsdException w:name="heading 2" w:semiHidden="1" w:uiPriority="9" w:unhideWhenUsed="1" w:qFormat="1"/>
@@ -2756,7 +2916,6 @@
     <w:lsdException w:name="HTML Sample" w:semiHidden="1" w:unhideWhenUsed="1"/>
     <w:lsdException w:name="HTML Typewriter" w:semiHidden="1" w:unhideWhenUsed="1"/>
     <w:lsdException w:name="HTML Variable" w:semiHidden="1" w:unhideWhenUsed="1"/>
-    <w:lsdException w:name="Normal Table" w:semiHidden="1" w:unhideWhenUsed="1"/>
     <w:lsdException w:name="annotation subject" w:semiHidden="1" w:unhideWhenUsed="1"/>
     <w:lsdException w:name="No List" w:semiHidden="1" w:unhideWhenUsed="1"/>
     <w:lsdException w:name="Outline List 1" w:semiHidden="1" w:unhideWhenUsed="1"/>
@@ -2803,10 +2962,8 @@
     <w:lsdException w:name="Table Subtle 2" w:semiHidden="1" w:unhideWhenUsed="1"/>
     <w:lsdException w:name="Table Web 1" w:semiHidden="1" w:unhideWhenUsed="1"/>
     <w:lsdException w:name="Table Web 2" w:semiHidden="1" w:unhideWhenUsed="1"/>
-    <w:lsdException w:name="Table Web 3" w:semiHidden="1" w:unhideWhenUsed="1"/>
     <w:lsdException w:name="Balloon Text" w:semiHidden="1" w:unhideWhenUsed="1"/>
     <w:lsdException w:name="Table Grid" w:uiPriority="39"/>
-    <w:lsdException w:name="Table Theme" w:semiHidden="1" w:unhideWhenUsed="1"/>
     <w:lsdException w:name="Placeholder Text" w:semiHidden="1"/>
     <w:lsdException w:name="No Spacing" w:uiPriority="1" w:qFormat="1"/>
     <w:lsdException w:name="Light Shading" w:uiPriority="60"/>
@@ -3026,18 +3183,19 @@
     <w:lsdException w:name="Smart Hyperlink" w:semiHidden="1" w:unhideWhenUsed="1"/>
     <w:lsdException w:name="Hashtag" w:semiHidden="1" w:unhideWhenUsed="1"/>
     <w:lsdException w:name="Unresolved Mention" w:semiHidden="1" w:unhideWhenUsed="1"/>
+    <w:lsdException w:name="Smart Link" w:semiHidden="1" w:unhideWhenUsed="1"/>
   </w:latentStyles>
-  <w:style w:type="paragraph" w:default="1" w:styleId="Normal">
+  <w:style w:type="paragraph" w:default="1" w:styleId="Normale">
     <w:name w:val="Normal"/>
     <w:qFormat/>
   </w:style>
-  <w:style w:type="character" w:default="1" w:styleId="DefaultParagraphFont">
+  <w:style w:type="character" w:default="1" w:styleId="Carpredefinitoparagrafo">
     <w:name w:val="Default Paragraph Font"/>
     <w:uiPriority w:val="1"/>
     <w:semiHidden/>
     <w:unhideWhenUsed/>
   </w:style>
-  <w:style w:type="table" w:default="1" w:styleId="TableNormal">
+  <w:style w:type="table" w:default="1" w:styleId="Tabellanormale">
     <w:name w:val="Normal Table"/>
     <w:uiPriority w:val="99"/>
     <w:semiHidden/>
@@ -3052,16 +3210,16 @@
       </w:tblCellMar>
     </w:tblPr>
   </w:style>
-  <w:style w:type="numbering" w:default="1" w:styleId="NoList">
+  <w:style w:type="numbering" w:default="1" w:styleId="Nessunelenco">
     <w:name w:val="No List"/>
     <w:uiPriority w:val="99"/>
     <w:semiHidden/>
     <w:unhideWhenUsed/>
   </w:style>
-  <w:style w:type="paragraph" w:styleId="Header">
+  <w:style w:type="paragraph" w:styleId="Intestazione">
     <w:name w:val="header"/>
-    <w:basedOn w:val="Normal"/>
-    <w:link w:val="HeaderChar"/>
+    <w:basedOn w:val="Normale"/>
+    <w:link w:val="IntestazioneCarattere"/>
     <w:uiPriority w:val="99"/>
     <w:unhideWhenUsed/>
     <w:rsid w:val="00513B06"/>
@@ -3072,17 +3230,17 @@
       </w:tabs>
     </w:pPr>
   </w:style>
-  <w:style w:type="character" w:customStyle="1" w:styleId="HeaderChar">
-    <w:name w:val="Header Char"/>
-    <w:basedOn w:val="DefaultParagraphFont"/>
-    <w:link w:val="Header"/>
+  <w:style w:type="character" w:customStyle="1" w:styleId="IntestazioneCarattere">
+    <w:name w:val="Intestazione Carattere"/>
+    <w:basedOn w:val="Carpredefinitoparagrafo"/>
+    <w:link w:val="Intestazione"/>
     <w:uiPriority w:val="99"/>
     <w:rsid w:val="00513B06"/>
   </w:style>
-  <w:style w:type="paragraph" w:styleId="Footer">
+  <w:style w:type="paragraph" w:styleId="Pidipagina">
     <w:name w:val="footer"/>
-    <w:basedOn w:val="Normal"/>
-    <w:link w:val="FooterChar"/>
+    <w:basedOn w:val="Normale"/>
+    <w:link w:val="PidipaginaCarattere"/>
     <w:uiPriority w:val="99"/>
     <w:unhideWhenUsed/>
     <w:rsid w:val="00513B06"/>
@@ -3093,16 +3251,16 @@
       </w:tabs>
     </w:pPr>
   </w:style>
-  <w:style w:type="character" w:customStyle="1" w:styleId="FooterChar">
-    <w:name w:val="Footer Char"/>
-    <w:basedOn w:val="DefaultParagraphFont"/>
-    <w:link w:val="Footer"/>
+  <w:style w:type="character" w:customStyle="1" w:styleId="PidipaginaCarattere">
+    <w:name w:val="Piè di pagina Carattere"/>
+    <w:basedOn w:val="Carpredefinitoparagrafo"/>
+    <w:link w:val="Pidipagina"/>
     <w:uiPriority w:val="99"/>
     <w:rsid w:val="00513B06"/>
   </w:style>
-  <w:style w:type="paragraph" w:styleId="ListParagraph">
+  <w:style w:type="paragraph" w:styleId="Paragrafoelenco">
     <w:name w:val="List Paragraph"/>
-    <w:basedOn w:val="Normal"/>
+    <w:basedOn w:val="Normale"/>
     <w:uiPriority w:val="34"/>
     <w:qFormat/>
     <w:rsid w:val="00513B06"/>
@@ -3111,9 +3269,9 @@
       <w:contextualSpacing/>
     </w:pPr>
   </w:style>
-  <w:style w:type="character" w:styleId="Hyperlink">
+  <w:style w:type="character" w:styleId="Collegamentoipertestuale">
     <w:name w:val="Hyperlink"/>
-    <w:basedOn w:val="DefaultParagraphFont"/>
+    <w:basedOn w:val="Carpredefinitoparagrafo"/>
     <w:uiPriority w:val="99"/>
     <w:unhideWhenUsed/>
     <w:rsid w:val="000839B0"/>
@@ -3122,9 +3280,9 @@
       <w:u w:val="single"/>
     </w:rPr>
   </w:style>
-  <w:style w:type="character" w:styleId="UnresolvedMention">
+  <w:style w:type="character" w:styleId="Menzionenonrisolta">
     <w:name w:val="Unresolved Mention"/>
-    <w:basedOn w:val="DefaultParagraphFont"/>
+    <w:basedOn w:val="Carpredefinitoparagrafo"/>
     <w:uiPriority w:val="99"/>
     <w:semiHidden/>
     <w:unhideWhenUsed/>
@@ -3134,9 +3292,9 @@
       <w:shd w:val="clear" w:color="auto" w:fill="E1DFDD"/>
     </w:rPr>
   </w:style>
-  <w:style w:type="table" w:styleId="TableGrid">
+  <w:style w:type="table" w:styleId="Grigliatabella">
     <w:name w:val="Table Grid"/>
-    <w:basedOn w:val="TableNormal"/>
+    <w:basedOn w:val="Tabellanormale"/>
     <w:uiPriority w:val="39"/>
     <w:rsid w:val="00407E4D"/>
     <w:tblPr>

</xml_diff>

<commit_message>
Finished A01 and A02.
</commit_message>
<xml_diff>
--- a/A01/A01 - Delivery Form - Basic Performance Indices and Workloads.docx
+++ b/A01/A01 - Delivery Form - Basic Performance Indices and Workloads.docx
@@ -394,7 +394,19 @@
               <w:rPr>
                 <w:lang w:val="en-US"/>
               </w:rPr>
-              <w:t>1.9617 sec</w:t>
+              <w:t>1.9</w:t>
+            </w:r>
+            <w:r>
+              <w:rPr>
+                <w:lang w:val="en-US"/>
+              </w:rPr>
+              <w:t>841</w:t>
+            </w:r>
+            <w:r>
+              <w:rPr>
+                <w:lang w:val="en-US"/>
+              </w:rPr>
+              <w:t xml:space="preserve"> sec</w:t>
             </w:r>
           </w:p>
         </w:tc>
@@ -1400,7 +1412,19 @@
               <w:rPr>
                 <w:lang w:val="en-US"/>
               </w:rPr>
-              <w:t>1.8473 sec</w:t>
+              <w:t>1.8</w:t>
+            </w:r>
+            <w:r>
+              <w:rPr>
+                <w:lang w:val="en-US"/>
+              </w:rPr>
+              <w:t>893</w:t>
+            </w:r>
+            <w:r>
+              <w:rPr>
+                <w:lang w:val="en-US"/>
+              </w:rPr>
+              <w:t xml:space="preserve"> sec</w:t>
             </w:r>
           </w:p>
         </w:tc>
@@ -2916,6 +2940,7 @@
     <w:lsdException w:name="HTML Sample" w:semiHidden="1" w:unhideWhenUsed="1"/>
     <w:lsdException w:name="HTML Typewriter" w:semiHidden="1" w:unhideWhenUsed="1"/>
     <w:lsdException w:name="HTML Variable" w:semiHidden="1" w:unhideWhenUsed="1"/>
+    <w:lsdException w:name="Normal Table" w:semiHidden="1" w:unhideWhenUsed="1"/>
     <w:lsdException w:name="annotation subject" w:semiHidden="1" w:unhideWhenUsed="1"/>
     <w:lsdException w:name="No List" w:semiHidden="1" w:unhideWhenUsed="1"/>
     <w:lsdException w:name="Outline List 1" w:semiHidden="1" w:unhideWhenUsed="1"/>
@@ -2962,8 +2987,10 @@
     <w:lsdException w:name="Table Subtle 2" w:semiHidden="1" w:unhideWhenUsed="1"/>
     <w:lsdException w:name="Table Web 1" w:semiHidden="1" w:unhideWhenUsed="1"/>
     <w:lsdException w:name="Table Web 2" w:semiHidden="1" w:unhideWhenUsed="1"/>
+    <w:lsdException w:name="Table Web 3" w:semiHidden="1" w:unhideWhenUsed="1"/>
     <w:lsdException w:name="Balloon Text" w:semiHidden="1" w:unhideWhenUsed="1"/>
     <w:lsdException w:name="Table Grid" w:uiPriority="39"/>
+    <w:lsdException w:name="Table Theme" w:semiHidden="1" w:unhideWhenUsed="1"/>
     <w:lsdException w:name="Placeholder Text" w:semiHidden="1"/>
     <w:lsdException w:name="No Spacing" w:uiPriority="1" w:qFormat="1"/>
     <w:lsdException w:name="Light Shading" w:uiPriority="60"/>

</xml_diff>